<commit_message>
Week 2 Coding Assignment.docx
</commit_message>
<xml_diff>
--- a/Week 2 Coding Assignment.docx
+++ b/Week 2 Coding Assignment.docx
@@ -1002,6 +1002,17 @@
                 <w:shd w:fill="auto" w:val="clear"/>
               </w:rPr>
             </w:pPr>
+            <w:r>
+              <w:rPr>
+                <w:rFonts w:ascii="Calibri" w:hAnsi="Calibri" w:cs="Calibri" w:eastAsia="Calibri"/>
+                <w:color w:val="auto"/>
+                <w:spacing w:val="0"/>
+                <w:position w:val="0"/>
+                <w:sz w:val="22"/>
+                <w:shd w:fill="auto" w:val="clear"/>
+              </w:rPr>
+              <w:t xml:space="preserve">false</w:t>
+            </w:r>
           </w:p>
         </w:tc>
       </w:tr>
@@ -1081,6 +1092,17 @@
                 <w:shd w:fill="auto" w:val="clear"/>
               </w:rPr>
             </w:pPr>
+            <w:r>
+              <w:rPr>
+                <w:rFonts w:ascii="Calibri" w:hAnsi="Calibri" w:cs="Calibri" w:eastAsia="Calibri"/>
+                <w:color w:val="auto"/>
+                <w:spacing w:val="0"/>
+                <w:position w:val="0"/>
+                <w:sz w:val="22"/>
+                <w:shd w:fill="auto" w:val="clear"/>
+              </w:rPr>
+              <w:t xml:space="preserve">true</w:t>
+            </w:r>
           </w:p>
         </w:tc>
       </w:tr>
@@ -1160,6 +1182,17 @@
                 <w:shd w:fill="auto" w:val="clear"/>
               </w:rPr>
             </w:pPr>
+            <w:r>
+              <w:rPr>
+                <w:rFonts w:ascii="Calibri" w:hAnsi="Calibri" w:cs="Calibri" w:eastAsia="Calibri"/>
+                <w:color w:val="auto"/>
+                <w:spacing w:val="0"/>
+                <w:position w:val="0"/>
+                <w:sz w:val="22"/>
+                <w:shd w:fill="auto" w:val="clear"/>
+              </w:rPr>
+              <w:t xml:space="preserve">false</w:t>
+            </w:r>
           </w:p>
         </w:tc>
       </w:tr>
@@ -1239,6 +1272,17 @@
                 <w:shd w:fill="auto" w:val="clear"/>
               </w:rPr>
             </w:pPr>
+            <w:r>
+              <w:rPr>
+                <w:rFonts w:ascii="Calibri" w:hAnsi="Calibri" w:cs="Calibri" w:eastAsia="Calibri"/>
+                <w:color w:val="auto"/>
+                <w:spacing w:val="0"/>
+                <w:position w:val="0"/>
+                <w:sz w:val="22"/>
+                <w:shd w:fill="auto" w:val="clear"/>
+              </w:rPr>
+              <w:t xml:space="preserve">true</w:t>
+            </w:r>
           </w:p>
         </w:tc>
       </w:tr>
@@ -1318,6 +1362,17 @@
                 <w:shd w:fill="auto" w:val="clear"/>
               </w:rPr>
             </w:pPr>
+            <w:r>
+              <w:rPr>
+                <w:rFonts w:ascii="Calibri" w:hAnsi="Calibri" w:cs="Calibri" w:eastAsia="Calibri"/>
+                <w:color w:val="auto"/>
+                <w:spacing w:val="0"/>
+                <w:position w:val="0"/>
+                <w:sz w:val="22"/>
+                <w:shd w:fill="auto" w:val="clear"/>
+              </w:rPr>
+              <w:t xml:space="preserve">false</w:t>
+            </w:r>
           </w:p>
         </w:tc>
       </w:tr>
@@ -1397,6 +1452,17 @@
                 <w:shd w:fill="auto" w:val="clear"/>
               </w:rPr>
             </w:pPr>
+            <w:r>
+              <w:rPr>
+                <w:rFonts w:ascii="Calibri" w:hAnsi="Calibri" w:cs="Calibri" w:eastAsia="Calibri"/>
+                <w:color w:val="auto"/>
+                <w:spacing w:val="0"/>
+                <w:position w:val="0"/>
+                <w:sz w:val="22"/>
+                <w:shd w:fill="auto" w:val="clear"/>
+              </w:rPr>
+              <w:t xml:space="preserve">true</w:t>
+            </w:r>
           </w:p>
         </w:tc>
       </w:tr>
@@ -1476,6 +1542,17 @@
                 <w:shd w:fill="auto" w:val="clear"/>
               </w:rPr>
             </w:pPr>
+            <w:r>
+              <w:rPr>
+                <w:rFonts w:ascii="Calibri" w:hAnsi="Calibri" w:cs="Calibri" w:eastAsia="Calibri"/>
+                <w:color w:val="auto"/>
+                <w:spacing w:val="0"/>
+                <w:position w:val="0"/>
+                <w:sz w:val="22"/>
+                <w:shd w:fill="auto" w:val="clear"/>
+              </w:rPr>
+              <w:t xml:space="preserve">false</w:t>
+            </w:r>
           </w:p>
         </w:tc>
       </w:tr>
@@ -1555,6 +1632,17 @@
                 <w:shd w:fill="auto" w:val="clear"/>
               </w:rPr>
             </w:pPr>
+            <w:r>
+              <w:rPr>
+                <w:rFonts w:ascii="Calibri" w:hAnsi="Calibri" w:cs="Calibri" w:eastAsia="Calibri"/>
+                <w:color w:val="auto"/>
+                <w:spacing w:val="0"/>
+                <w:position w:val="0"/>
+                <w:sz w:val="22"/>
+                <w:shd w:fill="auto" w:val="clear"/>
+              </w:rPr>
+              <w:t xml:space="preserve">false</w:t>
+            </w:r>
           </w:p>
         </w:tc>
       </w:tr>
@@ -1634,6 +1722,17 @@
                 <w:shd w:fill="auto" w:val="clear"/>
               </w:rPr>
             </w:pPr>
+            <w:r>
+              <w:rPr>
+                <w:rFonts w:ascii="Calibri" w:hAnsi="Calibri" w:cs="Calibri" w:eastAsia="Calibri"/>
+                <w:color w:val="auto"/>
+                <w:spacing w:val="0"/>
+                <w:position w:val="0"/>
+                <w:sz w:val="22"/>
+                <w:shd w:fill="auto" w:val="clear"/>
+              </w:rPr>
+              <w:t xml:space="preserve">true</w:t>
+            </w:r>
           </w:p>
         </w:tc>
       </w:tr>
@@ -1722,7 +1821,7 @@
                 <w:sz w:val="22"/>
                 <w:shd w:fill="auto" w:val="clear"/>
               </w:rPr>
-              <w:t xml:space="preserve">false</w:t>
+              <w:t xml:space="preserve">false it is 'H'</w:t>
             </w:r>
           </w:p>
         </w:tc>

</xml_diff>